<commit_message>
Final Class Description with BR
</commit_message>
<xml_diff>
--- a/Class Descriptions.docx
+++ b/Class Descriptions.docx
@@ -7,7 +7,7 @@
         <w:jc w:val="center"/>
       </w:pPr>
       <w:r>
-        <w:t>Class Descriptions</w:t>
+        <w:t>Added Business Rules</w:t>
       </w:r>
     </w:p>
     <w:p>
@@ -16,134 +16,264 @@
       </w:pPr>
     </w:p>
     <w:p>
-      <w:r>
-        <w:t>Person – A human being</w:t>
-      </w:r>
-      <w:r>
-        <w:t xml:space="preserve"> who lives on planet Earth</w:t>
-      </w:r>
-      <w:r>
-        <w:t>.</w:t>
-      </w:r>
-    </w:p>
-    <w:p/>
-    <w:p>
-      <w:r>
-        <w:t xml:space="preserve">Employee – A person who is hired by the Dave </w:t>
-      </w:r>
-      <w:proofErr w:type="spellStart"/>
-      <w:r>
-        <w:t>GetWell</w:t>
-      </w:r>
-      <w:proofErr w:type="spellEnd"/>
-      <w:r>
-        <w:t xml:space="preserve"> Hospital.</w:t>
-      </w:r>
-    </w:p>
-    <w:p/>
-    <w:p>
-      <w:r>
-        <w:t xml:space="preserve">Nurse – An employee who helps treat patients alongside physicians. </w:t>
-      </w:r>
-    </w:p>
-    <w:p/>
-    <w:p>
-      <w:r>
-        <w:t>Registered Nurse – A nurse who has received a certificate.</w:t>
-      </w:r>
-    </w:p>
-    <w:p/>
-    <w:p>
-      <w:r>
-        <w:t>Care Center – A certain wing of the hospital where patient rooms are located and nurses are assigned to.</w:t>
-      </w:r>
-    </w:p>
-    <w:p/>
-    <w:p>
-      <w:r>
-        <w:t xml:space="preserve">Bed </w:t>
-      </w:r>
-      <w:r>
-        <w:t>– Furniture located in the care center designed for patients to rest in.</w:t>
-      </w:r>
-    </w:p>
-    <w:p/>
-    <w:p>
-      <w:r>
-        <w:t>Staff – An employee who is neither a nurse nor a technician.</w:t>
-      </w:r>
-    </w:p>
-    <w:p/>
-    <w:p>
-      <w:r>
-        <w:t>Technician – An employee who is assigned to laboratories based on their skills.</w:t>
-      </w:r>
-    </w:p>
-    <w:p/>
-    <w:p>
-      <w:r>
-        <w:t xml:space="preserve">Laboratory – A room in the </w:t>
-      </w:r>
-      <w:r>
-        <w:t>hospital where technicians are assigned to work.</w:t>
-      </w:r>
-    </w:p>
-    <w:p/>
-    <w:p>
-      <w:r>
-        <w:t>Patient – A person who is treated by a physician at the hospital.</w:t>
-      </w:r>
-    </w:p>
-    <w:p/>
-    <w:p>
-      <w:r>
-        <w:t>Resident – A patient who is admitted to a room in a hospital for a certain amount of time.</w:t>
-      </w:r>
-    </w:p>
-    <w:p/>
-    <w:p>
-      <w:r>
-        <w:t>Outpatient – A patient who is allowed to come and go from the hospital between visits.</w:t>
-      </w:r>
-    </w:p>
-    <w:p/>
-    <w:p>
-      <w:r>
-        <w:t xml:space="preserve">Visit </w:t>
-      </w:r>
-      <w:r>
-        <w:t>–</w:t>
-      </w:r>
-      <w:r>
-        <w:t xml:space="preserve"> A</w:t>
-      </w:r>
-      <w:r>
-        <w:t xml:space="preserve"> unique occurrence when an outpatient comes in for a checkup with a physician. </w:t>
-      </w:r>
-    </w:p>
-    <w:p/>
-    <w:p>
-      <w:r>
-        <w:t>Physician – A person who is hired by the hospital and has a specialty which they treat.</w:t>
-      </w:r>
-    </w:p>
-    <w:p/>
-    <w:p>
-      <w:r>
-        <w:t>Volunteer – A person</w:t>
-      </w:r>
-      <w:r>
-        <w:t xml:space="preserve"> with a set of skills</w:t>
-      </w:r>
-      <w:r>
-        <w:t xml:space="preserve"> who is not paid for their services, but still help at the hospital.</w:t>
-      </w:r>
-    </w:p>
-    <w:p/>
-    <w:p>
+      <w:pPr>
+        <w:pStyle w:val="ListParagraph"/>
+        <w:numPr>
+          <w:ilvl w:val="0"/>
+          <w:numId w:val="1"/>
+        </w:numPr>
+      </w:pPr>
+      <w:r>
+        <w:t xml:space="preserve">A head technician exists, and can be assigned to laboratories. </w:t>
+      </w:r>
+    </w:p>
+    <w:p>
+      <w:pPr>
+        <w:pStyle w:val="ListParagraph"/>
+        <w:numPr>
+          <w:ilvl w:val="0"/>
+          <w:numId w:val="1"/>
+        </w:numPr>
+      </w:pPr>
+      <w:r>
+        <w:t>Deceased Patients exist, and they given a toe tag number</w:t>
+      </w:r>
       <w:bookmarkStart w:id="0" w:name="_GoBack"/>
       <w:bookmarkEnd w:id="0"/>
     </w:p>
+    <w:p>
+      <w:pPr>
+        <w:pStyle w:val="ListParagraph"/>
+        <w:numPr>
+          <w:ilvl w:val="0"/>
+          <w:numId w:val="1"/>
+        </w:numPr>
+      </w:pPr>
+      <w:r>
+        <w:t>Pharmacists exist, and they are a type of employee.</w:t>
+      </w:r>
+    </w:p>
+    <w:p>
+      <w:pPr>
+        <w:pStyle w:val="ListParagraph"/>
+        <w:numPr>
+          <w:ilvl w:val="0"/>
+          <w:numId w:val="1"/>
+        </w:numPr>
+      </w:pPr>
+      <w:r>
+        <w:t>When a patient comes to meet with a physician for a visits, they may be prescribed a prescription.</w:t>
+      </w:r>
+    </w:p>
+    <w:p>
+      <w:pPr>
+        <w:pStyle w:val="ListParagraph"/>
+        <w:numPr>
+          <w:ilvl w:val="0"/>
+          <w:numId w:val="1"/>
+        </w:numPr>
+      </w:pPr>
+      <w:r>
+        <w:t>Surgeons exist as a type of physician, and they perform surgeries on patients.</w:t>
+      </w:r>
+    </w:p>
+    <w:p/>
+    <w:p>
+      <w:pPr>
+        <w:jc w:val="center"/>
+      </w:pPr>
+      <w:r>
+        <w:t>Class Descriptions</w:t>
+      </w:r>
+    </w:p>
+    <w:p>
+      <w:pPr>
+        <w:jc w:val="center"/>
+      </w:pPr>
+    </w:p>
+    <w:p>
+      <w:r>
+        <w:t>Person – A human being</w:t>
+      </w:r>
+      <w:r>
+        <w:t xml:space="preserve"> who lives on planet Earth</w:t>
+      </w:r>
+      <w:r>
+        <w:t>.</w:t>
+      </w:r>
+    </w:p>
+    <w:p/>
+    <w:p>
+      <w:r>
+        <w:t xml:space="preserve">Employee – A person who is hired by the Dave </w:t>
+      </w:r>
+      <w:proofErr w:type="spellStart"/>
+      <w:r>
+        <w:t>GetWell</w:t>
+      </w:r>
+      <w:proofErr w:type="spellEnd"/>
+      <w:r>
+        <w:t xml:space="preserve"> Hospital.</w:t>
+      </w:r>
+    </w:p>
+    <w:p/>
+    <w:p>
+      <w:r>
+        <w:t xml:space="preserve">Nurse – An employee who helps treat patients alongside physicians. </w:t>
+      </w:r>
+    </w:p>
+    <w:p/>
+    <w:p>
+      <w:r>
+        <w:t>Registered Nurse – A nurse who has received a certificate.</w:t>
+      </w:r>
+    </w:p>
+    <w:p/>
+    <w:p>
+      <w:r>
+        <w:t>Care Center – A certain wing of the hospital where patient rooms are located and nurses are assigned to.</w:t>
+      </w:r>
+    </w:p>
+    <w:p/>
+    <w:p>
+      <w:r>
+        <w:t>Room – A small section of a care center where patients can rest in a bed.</w:t>
+      </w:r>
+    </w:p>
+    <w:p/>
+    <w:p>
+      <w:r>
+        <w:t xml:space="preserve">Bed </w:t>
+      </w:r>
+      <w:r>
+        <w:t>– Furn</w:t>
+      </w:r>
+      <w:r>
+        <w:t>iture located in a room</w:t>
+      </w:r>
+      <w:r>
+        <w:t xml:space="preserve"> designed for patients to rest in.</w:t>
+      </w:r>
+    </w:p>
+    <w:p/>
+    <w:p>
+      <w:r>
+        <w:t>Staff – An emp</w:t>
+      </w:r>
+      <w:r>
+        <w:t>loyee who is neither a nurse,</w:t>
+      </w:r>
+      <w:r>
+        <w:t xml:space="preserve"> a technician</w:t>
+      </w:r>
+      <w:r>
+        <w:t>, nor a pharmacist</w:t>
+      </w:r>
+      <w:r>
+        <w:t>.</w:t>
+      </w:r>
+    </w:p>
+    <w:p/>
+    <w:p>
+      <w:r>
+        <w:t>Technician – An employee who is assigned to laboratories based on their skills.</w:t>
+      </w:r>
+    </w:p>
+    <w:p/>
+    <w:p>
+      <w:r>
+        <w:t xml:space="preserve">Laboratory – A room in the </w:t>
+      </w:r>
+      <w:r>
+        <w:t>hospital where technicians are assigned to work.</w:t>
+      </w:r>
+    </w:p>
+    <w:p/>
+    <w:p>
+      <w:r>
+        <w:t>Patient – A person who is treated by a physician at the hospital.</w:t>
+      </w:r>
+    </w:p>
+    <w:p/>
+    <w:p>
+      <w:r>
+        <w:t>Resident – A patient who is admitted to a room in a hospital for a certain amount of time.</w:t>
+      </w:r>
+    </w:p>
+    <w:p/>
+    <w:p>
+      <w:r>
+        <w:t>Outpatient – A patient who is allowed to come and go from the hospital between visits.</w:t>
+      </w:r>
+    </w:p>
+    <w:p/>
+    <w:p>
+      <w:r>
+        <w:t xml:space="preserve">Visit </w:t>
+      </w:r>
+      <w:r>
+        <w:t>–</w:t>
+      </w:r>
+      <w:r>
+        <w:t xml:space="preserve"> A</w:t>
+      </w:r>
+      <w:r>
+        <w:t xml:space="preserve"> unique occurrence when an outpatient comes in for a checkup with a physician. </w:t>
+      </w:r>
+    </w:p>
+    <w:p/>
+    <w:p>
+      <w:r>
+        <w:t>Physician – A person who is hired by the hospital and has a specialty which they treat.</w:t>
+      </w:r>
+    </w:p>
+    <w:p/>
+    <w:p>
+      <w:r>
+        <w:t>Volunteer – A person</w:t>
+      </w:r>
+      <w:r>
+        <w:t xml:space="preserve"> with a set of skills</w:t>
+      </w:r>
+      <w:r>
+        <w:t xml:space="preserve"> who is not paid for their services, but still help at the hospital.</w:t>
+      </w:r>
+    </w:p>
+    <w:p/>
+    <w:p>
+      <w:r>
+        <w:t>Deceased – A patient who has been pronounced dead and given a toe tag.</w:t>
+      </w:r>
+    </w:p>
+    <w:p/>
+    <w:p>
+      <w:r>
+        <w:t>Surgeon – A type of physician who performs surgery on patients</w:t>
+      </w:r>
+    </w:p>
+    <w:p/>
+    <w:p>
+      <w:r>
+        <w:t>Surgery – A procedure performed on patients by trained surgeons.</w:t>
+      </w:r>
+    </w:p>
+    <w:p/>
+    <w:p>
+      <w:r>
+        <w:t xml:space="preserve">Prescription – A </w:t>
+      </w:r>
+      <w:r>
+        <w:t>paper written by a physician which allows a patient to receive a certain medicine.</w:t>
+      </w:r>
+    </w:p>
+    <w:p/>
+    <w:p>
+      <w:r>
+        <w:t>Head technician – A technician who is placed in charge of one or more laboratories.</w:t>
+      </w:r>
+    </w:p>
+    <w:p/>
+    <w:p/>
     <w:p/>
     <w:p/>
     <w:p/>
@@ -156,6 +286,103 @@
     </w:sectPr>
   </w:body>
 </w:document>
+</file>
+
+<file path=word/numbering.xml><?xml version="1.0" encoding="utf-8"?>
+<w:numbering xmlns:wpc="http://schemas.microsoft.com/office/word/2010/wordprocessingCanvas" xmlns:mo="http://schemas.microsoft.com/office/mac/office/2008/main" xmlns:mc="http://schemas.openxmlformats.org/markup-compatibility/2006" xmlns:mv="urn:schemas-microsoft-com:mac:vml" xmlns:o="urn:schemas-microsoft-com:office:office" xmlns:r="http://schemas.openxmlformats.org/officeDocument/2006/relationships" xmlns:m="http://schemas.openxmlformats.org/officeDocument/2006/math" xmlns:v="urn:schemas-microsoft-com:vml" xmlns:wp14="http://schemas.microsoft.com/office/word/2010/wordprocessingDrawing" xmlns:wp="http://schemas.openxmlformats.org/drawingml/2006/wordprocessingDrawing" xmlns:w10="urn:schemas-microsoft-com:office:word" xmlns:w="http://schemas.openxmlformats.org/wordprocessingml/2006/main" xmlns:w14="http://schemas.microsoft.com/office/word/2010/wordml" xmlns:w15="http://schemas.microsoft.com/office/word/2012/wordml" xmlns:wpg="http://schemas.microsoft.com/office/word/2010/wordprocessingGroup" xmlns:wpi="http://schemas.microsoft.com/office/word/2010/wordprocessingInk" xmlns:wne="http://schemas.microsoft.com/office/word/2006/wordml" xmlns:wps="http://schemas.microsoft.com/office/word/2010/wordprocessingShape" mc:Ignorable="w14 w15 wp14">
+  <w:abstractNum w:abstractNumId="0">
+    <w:nsid w:val="5FEE73D5"/>
+    <w:multiLevelType w:val="hybridMultilevel"/>
+    <w:tmpl w:val="FFB097E4"/>
+    <w:lvl w:ilvl="0" w:tplc="0409000F">
+      <w:start w:val="1"/>
+      <w:numFmt w:val="decimal"/>
+      <w:lvlText w:val="%1."/>
+      <w:lvlJc w:val="left"/>
+      <w:pPr>
+        <w:ind w:left="720" w:hanging="360"/>
+      </w:pPr>
+      <w:rPr>
+        <w:rFonts w:hint="default"/>
+      </w:rPr>
+    </w:lvl>
+    <w:lvl w:ilvl="1" w:tplc="04090019" w:tentative="1">
+      <w:start w:val="1"/>
+      <w:numFmt w:val="lowerLetter"/>
+      <w:lvlText w:val="%2."/>
+      <w:lvlJc w:val="left"/>
+      <w:pPr>
+        <w:ind w:left="1440" w:hanging="360"/>
+      </w:pPr>
+    </w:lvl>
+    <w:lvl w:ilvl="2" w:tplc="0409001B" w:tentative="1">
+      <w:start w:val="1"/>
+      <w:numFmt w:val="lowerRoman"/>
+      <w:lvlText w:val="%3."/>
+      <w:lvlJc w:val="right"/>
+      <w:pPr>
+        <w:ind w:left="2160" w:hanging="180"/>
+      </w:pPr>
+    </w:lvl>
+    <w:lvl w:ilvl="3" w:tplc="0409000F" w:tentative="1">
+      <w:start w:val="1"/>
+      <w:numFmt w:val="decimal"/>
+      <w:lvlText w:val="%4."/>
+      <w:lvlJc w:val="left"/>
+      <w:pPr>
+        <w:ind w:left="2880" w:hanging="360"/>
+      </w:pPr>
+    </w:lvl>
+    <w:lvl w:ilvl="4" w:tplc="04090019" w:tentative="1">
+      <w:start w:val="1"/>
+      <w:numFmt w:val="lowerLetter"/>
+      <w:lvlText w:val="%5."/>
+      <w:lvlJc w:val="left"/>
+      <w:pPr>
+        <w:ind w:left="3600" w:hanging="360"/>
+      </w:pPr>
+    </w:lvl>
+    <w:lvl w:ilvl="5" w:tplc="0409001B" w:tentative="1">
+      <w:start w:val="1"/>
+      <w:numFmt w:val="lowerRoman"/>
+      <w:lvlText w:val="%6."/>
+      <w:lvlJc w:val="right"/>
+      <w:pPr>
+        <w:ind w:left="4320" w:hanging="180"/>
+      </w:pPr>
+    </w:lvl>
+    <w:lvl w:ilvl="6" w:tplc="0409000F" w:tentative="1">
+      <w:start w:val="1"/>
+      <w:numFmt w:val="decimal"/>
+      <w:lvlText w:val="%7."/>
+      <w:lvlJc w:val="left"/>
+      <w:pPr>
+        <w:ind w:left="5040" w:hanging="360"/>
+      </w:pPr>
+    </w:lvl>
+    <w:lvl w:ilvl="7" w:tplc="04090019" w:tentative="1">
+      <w:start w:val="1"/>
+      <w:numFmt w:val="lowerLetter"/>
+      <w:lvlText w:val="%8."/>
+      <w:lvlJc w:val="left"/>
+      <w:pPr>
+        <w:ind w:left="5760" w:hanging="360"/>
+      </w:pPr>
+    </w:lvl>
+    <w:lvl w:ilvl="8" w:tplc="0409001B" w:tentative="1">
+      <w:start w:val="1"/>
+      <w:numFmt w:val="lowerRoman"/>
+      <w:lvlText w:val="%9."/>
+      <w:lvlJc w:val="right"/>
+      <w:pPr>
+        <w:ind w:left="6480" w:hanging="180"/>
+      </w:pPr>
+    </w:lvl>
+  </w:abstractNum>
+  <w:num w:numId="1">
+    <w:abstractNumId w:val="0"/>
+  </w:num>
+</w:numbering>
 </file>
 
 <file path=word/styles.xml><?xml version="1.0" encoding="utf-8"?>
@@ -584,6 +811,17 @@
     <w:semiHidden/>
     <w:unhideWhenUsed/>
   </w:style>
+  <w:style w:type="paragraph" w:styleId="ListParagraph">
+    <w:name w:val="List Paragraph"/>
+    <w:basedOn w:val="Normal"/>
+    <w:uiPriority w:val="34"/>
+    <w:qFormat/>
+    <w:rsid w:val="00ED65E6"/>
+    <w:pPr>
+      <w:ind w:left="720"/>
+      <w:contextualSpacing/>
+    </w:pPr>
+  </w:style>
 </w:styles>
 </file>
 

</xml_diff>

<commit_message>
Finalization of phase 1
</commit_message>
<xml_diff>
--- a/Class Descriptions.docx
+++ b/Class Descriptions.docx
@@ -4,19 +4,21 @@
   <w:body>
     <w:p>
       <w:pPr>
-        <w:jc w:val="center"/>
-      </w:pPr>
-      <w:r>
+        <w:rPr>
+          <w:b/>
+          <w:u w:val="single"/>
+        </w:rPr>
+      </w:pPr>
+      <w:r>
+        <w:rPr>
+          <w:b/>
+          <w:u w:val="single"/>
+        </w:rPr>
         <w:t>Added Business Rules</w:t>
       </w:r>
     </w:p>
     <w:p>
       <w:pPr>
-        <w:jc w:val="center"/>
-      </w:pPr>
-    </w:p>
-    <w:p>
-      <w:pPr>
         <w:pStyle w:val="ListParagraph"/>
         <w:numPr>
           <w:ilvl w:val="0"/>
@@ -24,7 +26,19 @@
         </w:numPr>
       </w:pPr>
       <w:r>
-        <w:t xml:space="preserve">A head technician exists, and can be assigned to laboratories. </w:t>
+        <w:t>A head technician exists, and can be assigned to laboratories</w:t>
+      </w:r>
+      <w:r>
+        <w:t xml:space="preserve"> he</w:t>
+      </w:r>
+      <w:r>
+        <w:t>/she</w:t>
+      </w:r>
+      <w:r>
+        <w:t xml:space="preserve"> works for</w:t>
+      </w:r>
+      <w:r>
+        <w:t xml:space="preserve">. </w:t>
       </w:r>
     </w:p>
     <w:p>
@@ -36,64 +50,91 @@
         </w:numPr>
       </w:pPr>
       <w:r>
-        <w:t>Deceased Patients exist, and they given a toe tag number</w:t>
+        <w:t xml:space="preserve">Deceased Patients exist, and they </w:t>
+      </w:r>
+      <w:r>
+        <w:t xml:space="preserve">are </w:t>
+      </w:r>
+      <w:r>
+        <w:t>given a toe tag number</w:t>
+      </w:r>
+      <w:r>
+        <w:t>.</w:t>
+      </w:r>
+    </w:p>
+    <w:p>
+      <w:pPr>
+        <w:pStyle w:val="ListParagraph"/>
+        <w:numPr>
+          <w:ilvl w:val="0"/>
+          <w:numId w:val="1"/>
+        </w:numPr>
+      </w:pPr>
+      <w:r>
+        <w:t>Pharmacists exist, and they are a type of employee.</w:t>
+      </w:r>
+    </w:p>
+    <w:p>
+      <w:pPr>
+        <w:pStyle w:val="ListParagraph"/>
+        <w:numPr>
+          <w:ilvl w:val="0"/>
+          <w:numId w:val="1"/>
+        </w:numPr>
+      </w:pPr>
+      <w:r>
+        <w:t>When a patient comes to me</w:t>
+      </w:r>
+      <w:r>
+        <w:t>et with a physician for a visit</w:t>
+      </w:r>
+      <w:r>
+        <w:t>, they may be prescribed a prescription.</w:t>
+      </w:r>
+    </w:p>
+    <w:p>
+      <w:pPr>
+        <w:pStyle w:val="ListParagraph"/>
+        <w:numPr>
+          <w:ilvl w:val="0"/>
+          <w:numId w:val="1"/>
+        </w:numPr>
+      </w:pPr>
+      <w:r>
+        <w:t>Surgeons exist as a type of physician, and they perform surgeries on patients.</w:t>
+      </w:r>
+    </w:p>
+    <w:p/>
+    <w:p>
+      <w:pPr>
+        <w:rPr>
+          <w:b/>
+          <w:u w:val="single"/>
+        </w:rPr>
+      </w:pPr>
+      <w:r>
+        <w:rPr>
+          <w:b/>
+          <w:u w:val="single"/>
+        </w:rPr>
+        <w:t>Class Descriptions</w:t>
+      </w:r>
+    </w:p>
+    <w:p>
+      <w:pPr>
+        <w:pStyle w:val="ListParagraph"/>
+        <w:numPr>
+          <w:ilvl w:val="0"/>
+          <w:numId w:val="2"/>
+        </w:numPr>
+      </w:pPr>
+      <w:r>
+        <w:t>Person –</w:t>
       </w:r>
       <w:bookmarkStart w:id="0" w:name="_GoBack"/>
       <w:bookmarkEnd w:id="0"/>
-    </w:p>
-    <w:p>
-      <w:pPr>
-        <w:pStyle w:val="ListParagraph"/>
-        <w:numPr>
-          <w:ilvl w:val="0"/>
-          <w:numId w:val="1"/>
-        </w:numPr>
-      </w:pPr>
-      <w:r>
-        <w:t>Pharmacists exist, and they are a type of employee.</w:t>
-      </w:r>
-    </w:p>
-    <w:p>
-      <w:pPr>
-        <w:pStyle w:val="ListParagraph"/>
-        <w:numPr>
-          <w:ilvl w:val="0"/>
-          <w:numId w:val="1"/>
-        </w:numPr>
-      </w:pPr>
-      <w:r>
-        <w:t>When a patient comes to meet with a physician for a visits, they may be prescribed a prescription.</w:t>
-      </w:r>
-    </w:p>
-    <w:p>
-      <w:pPr>
-        <w:pStyle w:val="ListParagraph"/>
-        <w:numPr>
-          <w:ilvl w:val="0"/>
-          <w:numId w:val="1"/>
-        </w:numPr>
-      </w:pPr>
-      <w:r>
-        <w:t>Surgeons exist as a type of physician, and they perform surgeries on patients.</w:t>
-      </w:r>
-    </w:p>
-    <w:p/>
-    <w:p>
-      <w:pPr>
-        <w:jc w:val="center"/>
-      </w:pPr>
-      <w:r>
-        <w:t>Class Descriptions</w:t>
-      </w:r>
-    </w:p>
-    <w:p>
-      <w:pPr>
-        <w:jc w:val="center"/>
-      </w:pPr>
-    </w:p>
-    <w:p>
-      <w:r>
-        <w:t>Person – A human being</w:t>
+      <w:r>
+        <w:t xml:space="preserve"> A human being</w:t>
       </w:r>
       <w:r>
         <w:t xml:space="preserve"> who lives on planet Earth</w:t>
@@ -102,8 +143,14 @@
         <w:t>.</w:t>
       </w:r>
     </w:p>
-    <w:p/>
-    <w:p>
+    <w:p>
+      <w:pPr>
+        <w:pStyle w:val="ListParagraph"/>
+        <w:numPr>
+          <w:ilvl w:val="0"/>
+          <w:numId w:val="2"/>
+        </w:numPr>
+      </w:pPr>
       <w:r>
         <w:t xml:space="preserve">Employee – A person who is hired by the Dave </w:t>
       </w:r>
@@ -116,32 +163,65 @@
         <w:t xml:space="preserve"> Hospital.</w:t>
       </w:r>
     </w:p>
-    <w:p/>
-    <w:p>
+    <w:p>
+      <w:pPr>
+        <w:pStyle w:val="ListParagraph"/>
+        <w:numPr>
+          <w:ilvl w:val="0"/>
+          <w:numId w:val="2"/>
+        </w:numPr>
+      </w:pPr>
       <w:r>
         <w:t xml:space="preserve">Nurse – An employee who helps treat patients alongside physicians. </w:t>
       </w:r>
     </w:p>
-    <w:p/>
-    <w:p>
+    <w:p>
+      <w:pPr>
+        <w:pStyle w:val="ListParagraph"/>
+        <w:numPr>
+          <w:ilvl w:val="0"/>
+          <w:numId w:val="2"/>
+        </w:numPr>
+      </w:pPr>
       <w:r>
         <w:t>Registered Nurse – A nurse who has received a certificate.</w:t>
       </w:r>
     </w:p>
-    <w:p/>
-    <w:p>
-      <w:r>
-        <w:t>Care Center – A certain wing of the hospital where patient rooms are located and nurses are assigned to.</w:t>
-      </w:r>
-    </w:p>
-    <w:p/>
-    <w:p>
+    <w:p>
+      <w:pPr>
+        <w:pStyle w:val="ListParagraph"/>
+        <w:numPr>
+          <w:ilvl w:val="0"/>
+          <w:numId w:val="2"/>
+        </w:numPr>
+      </w:pPr>
+      <w:r>
+        <w:t>Care Center – A certain wing of the hospital where patient rooms are loc</w:t>
+      </w:r>
+      <w:r>
+        <w:t>ated and nurses are assigned to.</w:t>
+      </w:r>
+    </w:p>
+    <w:p>
+      <w:pPr>
+        <w:pStyle w:val="ListParagraph"/>
+        <w:numPr>
+          <w:ilvl w:val="0"/>
+          <w:numId w:val="2"/>
+        </w:numPr>
+      </w:pPr>
       <w:r>
         <w:t>Room – A small section of a care center where patients can rest in a bed.</w:t>
       </w:r>
     </w:p>
-    <w:p/>
-    <w:p>
+    <w:p>
+      <w:pPr>
+        <w:pStyle w:val="ListParagraph"/>
+        <w:numPr>
+          <w:ilvl w:val="0"/>
+          <w:numId w:val="2"/>
+        </w:numPr>
+      </w:pPr>
       <w:r>
         <w:t xml:space="preserve">Bed </w:t>
       </w:r>
@@ -155,8 +235,14 @@
         <w:t xml:space="preserve"> designed for patients to rest in.</w:t>
       </w:r>
     </w:p>
-    <w:p/>
-    <w:p>
+    <w:p>
+      <w:pPr>
+        <w:pStyle w:val="ListParagraph"/>
+        <w:numPr>
+          <w:ilvl w:val="0"/>
+          <w:numId w:val="2"/>
+        </w:numPr>
+      </w:pPr>
       <w:r>
         <w:t>Staff – An emp</w:t>
       </w:r>
@@ -173,14 +259,26 @@
         <w:t>.</w:t>
       </w:r>
     </w:p>
-    <w:p/>
-    <w:p>
+    <w:p>
+      <w:pPr>
+        <w:pStyle w:val="ListParagraph"/>
+        <w:numPr>
+          <w:ilvl w:val="0"/>
+          <w:numId w:val="2"/>
+        </w:numPr>
+      </w:pPr>
       <w:r>
         <w:t>Technician – An employee who is assigned to laboratories based on their skills.</w:t>
       </w:r>
     </w:p>
-    <w:p/>
-    <w:p>
+    <w:p>
+      <w:pPr>
+        <w:pStyle w:val="ListParagraph"/>
+        <w:numPr>
+          <w:ilvl w:val="0"/>
+          <w:numId w:val="2"/>
+        </w:numPr>
+      </w:pPr>
       <w:r>
         <w:t xml:space="preserve">Laboratory – A room in the </w:t>
       </w:r>
@@ -188,26 +286,50 @@
         <w:t>hospital where technicians are assigned to work.</w:t>
       </w:r>
     </w:p>
-    <w:p/>
-    <w:p>
+    <w:p>
+      <w:pPr>
+        <w:pStyle w:val="ListParagraph"/>
+        <w:numPr>
+          <w:ilvl w:val="0"/>
+          <w:numId w:val="2"/>
+        </w:numPr>
+      </w:pPr>
       <w:r>
         <w:t>Patient – A person who is treated by a physician at the hospital.</w:t>
       </w:r>
     </w:p>
-    <w:p/>
-    <w:p>
+    <w:p>
+      <w:pPr>
+        <w:pStyle w:val="ListParagraph"/>
+        <w:numPr>
+          <w:ilvl w:val="0"/>
+          <w:numId w:val="2"/>
+        </w:numPr>
+      </w:pPr>
       <w:r>
         <w:t>Resident – A patient who is admitted to a room in a hospital for a certain amount of time.</w:t>
       </w:r>
     </w:p>
-    <w:p/>
-    <w:p>
+    <w:p>
+      <w:pPr>
+        <w:pStyle w:val="ListParagraph"/>
+        <w:numPr>
+          <w:ilvl w:val="0"/>
+          <w:numId w:val="2"/>
+        </w:numPr>
+      </w:pPr>
       <w:r>
         <w:t>Outpatient – A patient who is allowed to come and go from the hospital between visits.</w:t>
       </w:r>
     </w:p>
-    <w:p/>
-    <w:p>
+    <w:p>
+      <w:pPr>
+        <w:pStyle w:val="ListParagraph"/>
+        <w:numPr>
+          <w:ilvl w:val="0"/>
+          <w:numId w:val="2"/>
+        </w:numPr>
+      </w:pPr>
       <w:r>
         <w:t xml:space="preserve">Visit </w:t>
       </w:r>
@@ -221,14 +343,26 @@
         <w:t xml:space="preserve"> unique occurrence when an outpatient comes in for a checkup with a physician. </w:t>
       </w:r>
     </w:p>
-    <w:p/>
-    <w:p>
+    <w:p>
+      <w:pPr>
+        <w:pStyle w:val="ListParagraph"/>
+        <w:numPr>
+          <w:ilvl w:val="0"/>
+          <w:numId w:val="2"/>
+        </w:numPr>
+      </w:pPr>
       <w:r>
         <w:t>Physician – A person who is hired by the hospital and has a specialty which they treat.</w:t>
       </w:r>
     </w:p>
-    <w:p/>
-    <w:p>
+    <w:p>
+      <w:pPr>
+        <w:pStyle w:val="ListParagraph"/>
+        <w:numPr>
+          <w:ilvl w:val="0"/>
+          <w:numId w:val="2"/>
+        </w:numPr>
+      </w:pPr>
       <w:r>
         <w:t>Volunteer – A person</w:t>
       </w:r>
@@ -239,26 +373,50 @@
         <w:t xml:space="preserve"> who is not paid for their services, but still help at the hospital.</w:t>
       </w:r>
     </w:p>
-    <w:p/>
-    <w:p>
+    <w:p>
+      <w:pPr>
+        <w:pStyle w:val="ListParagraph"/>
+        <w:numPr>
+          <w:ilvl w:val="0"/>
+          <w:numId w:val="2"/>
+        </w:numPr>
+      </w:pPr>
       <w:r>
         <w:t>Deceased – A patient who has been pronounced dead and given a toe tag.</w:t>
       </w:r>
     </w:p>
-    <w:p/>
-    <w:p>
+    <w:p>
+      <w:pPr>
+        <w:pStyle w:val="ListParagraph"/>
+        <w:numPr>
+          <w:ilvl w:val="0"/>
+          <w:numId w:val="2"/>
+        </w:numPr>
+      </w:pPr>
       <w:r>
         <w:t>Surgeon – A type of physician who performs surgery on patients</w:t>
       </w:r>
     </w:p>
-    <w:p/>
-    <w:p>
+    <w:p>
+      <w:pPr>
+        <w:pStyle w:val="ListParagraph"/>
+        <w:numPr>
+          <w:ilvl w:val="0"/>
+          <w:numId w:val="2"/>
+        </w:numPr>
+      </w:pPr>
       <w:r>
         <w:t>Surgery – A procedure performed on patients by trained surgeons.</w:t>
       </w:r>
     </w:p>
-    <w:p/>
-    <w:p>
+    <w:p>
+      <w:pPr>
+        <w:pStyle w:val="ListParagraph"/>
+        <w:numPr>
+          <w:ilvl w:val="0"/>
+          <w:numId w:val="2"/>
+        </w:numPr>
+      </w:pPr>
       <w:r>
         <w:t xml:space="preserve">Prescription – A </w:t>
       </w:r>
@@ -266,19 +424,26 @@
         <w:t>paper written by a physician which allows a patient to receive a certain medicine.</w:t>
       </w:r>
     </w:p>
-    <w:p/>
-    <w:p>
-      <w:r>
-        <w:t>Head technician – A technician who is placed in charge of one or more laboratories.</w:t>
-      </w:r>
-    </w:p>
-    <w:p/>
-    <w:p/>
-    <w:p/>
-    <w:p/>
-    <w:p/>
-    <w:p/>
+    <w:p>
+      <w:pPr>
+        <w:pStyle w:val="ListParagraph"/>
+        <w:numPr>
+          <w:ilvl w:val="0"/>
+          <w:numId w:val="2"/>
+        </w:numPr>
+      </w:pPr>
+      <w:r>
+        <w:t>Head technician – A technician who is placed in charge of one or more laboratories</w:t>
+      </w:r>
+      <w:r>
+        <w:t xml:space="preserve"> that he/she works at</w:t>
+      </w:r>
+      <w:r>
+        <w:t>.</w:t>
+      </w:r>
+    </w:p>
     <w:sectPr>
+      <w:headerReference w:type="default" r:id="rId7"/>
       <w:pgSz w:w="12240" w:h="15840"/>
       <w:pgMar w:top="1440" w:right="1440" w:bottom="1440" w:left="1440" w:header="720" w:footer="720" w:gutter="0"/>
       <w:cols w:space="720"/>
@@ -288,9 +453,179 @@
 </w:document>
 </file>
 
+<file path=word/endnotes.xml><?xml version="1.0" encoding="utf-8"?>
+<w:endnotes xmlns:wpc="http://schemas.microsoft.com/office/word/2010/wordprocessingCanvas" xmlns:mo="http://schemas.microsoft.com/office/mac/office/2008/main" xmlns:mc="http://schemas.openxmlformats.org/markup-compatibility/2006" xmlns:mv="urn:schemas-microsoft-com:mac:vml" xmlns:o="urn:schemas-microsoft-com:office:office" xmlns:r="http://schemas.openxmlformats.org/officeDocument/2006/relationships" xmlns:m="http://schemas.openxmlformats.org/officeDocument/2006/math" xmlns:v="urn:schemas-microsoft-com:vml" xmlns:wp14="http://schemas.microsoft.com/office/word/2010/wordprocessingDrawing" xmlns:wp="http://schemas.openxmlformats.org/drawingml/2006/wordprocessingDrawing" xmlns:w10="urn:schemas-microsoft-com:office:word" xmlns:w="http://schemas.openxmlformats.org/wordprocessingml/2006/main" xmlns:w14="http://schemas.microsoft.com/office/word/2010/wordml" xmlns:w15="http://schemas.microsoft.com/office/word/2012/wordml" xmlns:wpg="http://schemas.microsoft.com/office/word/2010/wordprocessingGroup" xmlns:wpi="http://schemas.microsoft.com/office/word/2010/wordprocessingInk" xmlns:wne="http://schemas.microsoft.com/office/word/2006/wordml" xmlns:wps="http://schemas.microsoft.com/office/word/2010/wordprocessingShape" mc:Ignorable="w14 w15 wp14">
+  <w:endnote w:type="separator" w:id="-1">
+    <w:p>
+      <w:r>
+        <w:separator/>
+      </w:r>
+    </w:p>
+  </w:endnote>
+  <w:endnote w:type="continuationSeparator" w:id="0">
+    <w:p>
+      <w:r>
+        <w:continuationSeparator/>
+      </w:r>
+    </w:p>
+  </w:endnote>
+</w:endnotes>
+</file>
+
+<file path=word/footnotes.xml><?xml version="1.0" encoding="utf-8"?>
+<w:footnotes xmlns:wpc="http://schemas.microsoft.com/office/word/2010/wordprocessingCanvas" xmlns:mo="http://schemas.microsoft.com/office/mac/office/2008/main" xmlns:mc="http://schemas.openxmlformats.org/markup-compatibility/2006" xmlns:mv="urn:schemas-microsoft-com:mac:vml" xmlns:o="urn:schemas-microsoft-com:office:office" xmlns:r="http://schemas.openxmlformats.org/officeDocument/2006/relationships" xmlns:m="http://schemas.openxmlformats.org/officeDocument/2006/math" xmlns:v="urn:schemas-microsoft-com:vml" xmlns:wp14="http://schemas.microsoft.com/office/word/2010/wordprocessingDrawing" xmlns:wp="http://schemas.openxmlformats.org/drawingml/2006/wordprocessingDrawing" xmlns:w10="urn:schemas-microsoft-com:office:word" xmlns:w="http://schemas.openxmlformats.org/wordprocessingml/2006/main" xmlns:w14="http://schemas.microsoft.com/office/word/2010/wordml" xmlns:w15="http://schemas.microsoft.com/office/word/2012/wordml" xmlns:wpg="http://schemas.microsoft.com/office/word/2010/wordprocessingGroup" xmlns:wpi="http://schemas.microsoft.com/office/word/2010/wordprocessingInk" xmlns:wne="http://schemas.microsoft.com/office/word/2006/wordml" xmlns:wps="http://schemas.microsoft.com/office/word/2010/wordprocessingShape" mc:Ignorable="w14 w15 wp14">
+  <w:footnote w:type="separator" w:id="-1">
+    <w:p>
+      <w:r>
+        <w:separator/>
+      </w:r>
+    </w:p>
+  </w:footnote>
+  <w:footnote w:type="continuationSeparator" w:id="0">
+    <w:p>
+      <w:r>
+        <w:continuationSeparator/>
+      </w:r>
+    </w:p>
+  </w:footnote>
+</w:footnotes>
+</file>
+
+<file path=word/header1.xml><?xml version="1.0" encoding="utf-8"?>
+<w:hdr xmlns:wpc="http://schemas.microsoft.com/office/word/2010/wordprocessingCanvas" xmlns:mo="http://schemas.microsoft.com/office/mac/office/2008/main" xmlns:mc="http://schemas.openxmlformats.org/markup-compatibility/2006" xmlns:mv="urn:schemas-microsoft-com:mac:vml" xmlns:o="urn:schemas-microsoft-com:office:office" xmlns:r="http://schemas.openxmlformats.org/officeDocument/2006/relationships" xmlns:m="http://schemas.openxmlformats.org/officeDocument/2006/math" xmlns:v="urn:schemas-microsoft-com:vml" xmlns:wp14="http://schemas.microsoft.com/office/word/2010/wordprocessingDrawing" xmlns:wp="http://schemas.openxmlformats.org/drawingml/2006/wordprocessingDrawing" xmlns:w10="urn:schemas-microsoft-com:office:word" xmlns:w="http://schemas.openxmlformats.org/wordprocessingml/2006/main" xmlns:w14="http://schemas.microsoft.com/office/word/2010/wordml" xmlns:w15="http://schemas.microsoft.com/office/word/2012/wordml" xmlns:wpg="http://schemas.microsoft.com/office/word/2010/wordprocessingGroup" xmlns:wpi="http://schemas.microsoft.com/office/word/2010/wordprocessingInk" xmlns:wne="http://schemas.microsoft.com/office/word/2006/wordml" xmlns:wps="http://schemas.microsoft.com/office/word/2010/wordprocessingShape" mc:Ignorable="w14 w15 wp14">
+  <w:p>
+    <w:pPr>
+      <w:pStyle w:val="Header"/>
+    </w:pPr>
+    <w:r>
+      <w:t>Wellness Center Phase 1</w:t>
+    </w:r>
+    <w:r>
+      <w:tab/>
+    </w:r>
+    <w:r>
+      <w:tab/>
+    </w:r>
+  </w:p>
+</w:hdr>
+</file>
+
 <file path=word/numbering.xml><?xml version="1.0" encoding="utf-8"?>
 <w:numbering xmlns:wpc="http://schemas.microsoft.com/office/word/2010/wordprocessingCanvas" xmlns:mo="http://schemas.microsoft.com/office/mac/office/2008/main" xmlns:mc="http://schemas.openxmlformats.org/markup-compatibility/2006" xmlns:mv="urn:schemas-microsoft-com:mac:vml" xmlns:o="urn:schemas-microsoft-com:office:office" xmlns:r="http://schemas.openxmlformats.org/officeDocument/2006/relationships" xmlns:m="http://schemas.openxmlformats.org/officeDocument/2006/math" xmlns:v="urn:schemas-microsoft-com:vml" xmlns:wp14="http://schemas.microsoft.com/office/word/2010/wordprocessingDrawing" xmlns:wp="http://schemas.openxmlformats.org/drawingml/2006/wordprocessingDrawing" xmlns:w10="urn:schemas-microsoft-com:office:word" xmlns:w="http://schemas.openxmlformats.org/wordprocessingml/2006/main" xmlns:w14="http://schemas.microsoft.com/office/word/2010/wordml" xmlns:w15="http://schemas.microsoft.com/office/word/2012/wordml" xmlns:wpg="http://schemas.microsoft.com/office/word/2010/wordprocessingGroup" xmlns:wpi="http://schemas.microsoft.com/office/word/2010/wordprocessingInk" xmlns:wne="http://schemas.microsoft.com/office/word/2006/wordml" xmlns:wps="http://schemas.microsoft.com/office/word/2010/wordprocessingShape" mc:Ignorable="w14 w15 wp14">
   <w:abstractNum w:abstractNumId="0">
+    <w:nsid w:val="2AB47398"/>
+    <w:multiLevelType w:val="hybridMultilevel"/>
+    <w:tmpl w:val="BE821D6E"/>
+    <w:lvl w:ilvl="0" w:tplc="04090001">
+      <w:start w:val="1"/>
+      <w:numFmt w:val="bullet"/>
+      <w:lvlText w:val=""/>
+      <w:lvlJc w:val="left"/>
+      <w:pPr>
+        <w:ind w:left="720" w:hanging="360"/>
+      </w:pPr>
+      <w:rPr>
+        <w:rFonts w:ascii="Symbol" w:hAnsi="Symbol" w:hint="default"/>
+      </w:rPr>
+    </w:lvl>
+    <w:lvl w:ilvl="1" w:tplc="04090003" w:tentative="1">
+      <w:start w:val="1"/>
+      <w:numFmt w:val="bullet"/>
+      <w:lvlText w:val="o"/>
+      <w:lvlJc w:val="left"/>
+      <w:pPr>
+        <w:ind w:left="1440" w:hanging="360"/>
+      </w:pPr>
+      <w:rPr>
+        <w:rFonts w:ascii="Courier New" w:hAnsi="Courier New" w:cs="Courier New" w:hint="default"/>
+      </w:rPr>
+    </w:lvl>
+    <w:lvl w:ilvl="2" w:tplc="04090005" w:tentative="1">
+      <w:start w:val="1"/>
+      <w:numFmt w:val="bullet"/>
+      <w:lvlText w:val=""/>
+      <w:lvlJc w:val="left"/>
+      <w:pPr>
+        <w:ind w:left="2160" w:hanging="360"/>
+      </w:pPr>
+      <w:rPr>
+        <w:rFonts w:ascii="Wingdings" w:hAnsi="Wingdings" w:hint="default"/>
+      </w:rPr>
+    </w:lvl>
+    <w:lvl w:ilvl="3" w:tplc="04090001" w:tentative="1">
+      <w:start w:val="1"/>
+      <w:numFmt w:val="bullet"/>
+      <w:lvlText w:val=""/>
+      <w:lvlJc w:val="left"/>
+      <w:pPr>
+        <w:ind w:left="2880" w:hanging="360"/>
+      </w:pPr>
+      <w:rPr>
+        <w:rFonts w:ascii="Symbol" w:hAnsi="Symbol" w:hint="default"/>
+      </w:rPr>
+    </w:lvl>
+    <w:lvl w:ilvl="4" w:tplc="04090003" w:tentative="1">
+      <w:start w:val="1"/>
+      <w:numFmt w:val="bullet"/>
+      <w:lvlText w:val="o"/>
+      <w:lvlJc w:val="left"/>
+      <w:pPr>
+        <w:ind w:left="3600" w:hanging="360"/>
+      </w:pPr>
+      <w:rPr>
+        <w:rFonts w:ascii="Courier New" w:hAnsi="Courier New" w:cs="Courier New" w:hint="default"/>
+      </w:rPr>
+    </w:lvl>
+    <w:lvl w:ilvl="5" w:tplc="04090005" w:tentative="1">
+      <w:start w:val="1"/>
+      <w:numFmt w:val="bullet"/>
+      <w:lvlText w:val=""/>
+      <w:lvlJc w:val="left"/>
+      <w:pPr>
+        <w:ind w:left="4320" w:hanging="360"/>
+      </w:pPr>
+      <w:rPr>
+        <w:rFonts w:ascii="Wingdings" w:hAnsi="Wingdings" w:hint="default"/>
+      </w:rPr>
+    </w:lvl>
+    <w:lvl w:ilvl="6" w:tplc="04090001" w:tentative="1">
+      <w:start w:val="1"/>
+      <w:numFmt w:val="bullet"/>
+      <w:lvlText w:val=""/>
+      <w:lvlJc w:val="left"/>
+      <w:pPr>
+        <w:ind w:left="5040" w:hanging="360"/>
+      </w:pPr>
+      <w:rPr>
+        <w:rFonts w:ascii="Symbol" w:hAnsi="Symbol" w:hint="default"/>
+      </w:rPr>
+    </w:lvl>
+    <w:lvl w:ilvl="7" w:tplc="04090003" w:tentative="1">
+      <w:start w:val="1"/>
+      <w:numFmt w:val="bullet"/>
+      <w:lvlText w:val="o"/>
+      <w:lvlJc w:val="left"/>
+      <w:pPr>
+        <w:ind w:left="5760" w:hanging="360"/>
+      </w:pPr>
+      <w:rPr>
+        <w:rFonts w:ascii="Courier New" w:hAnsi="Courier New" w:cs="Courier New" w:hint="default"/>
+      </w:rPr>
+    </w:lvl>
+    <w:lvl w:ilvl="8" w:tplc="04090005" w:tentative="1">
+      <w:start w:val="1"/>
+      <w:numFmt w:val="bullet"/>
+      <w:lvlText w:val=""/>
+      <w:lvlJc w:val="left"/>
+      <w:pPr>
+        <w:ind w:left="6480" w:hanging="360"/>
+      </w:pPr>
+      <w:rPr>
+        <w:rFonts w:ascii="Wingdings" w:hAnsi="Wingdings" w:hint="default"/>
+      </w:rPr>
+    </w:lvl>
+  </w:abstractNum>
+  <w:abstractNum w:abstractNumId="1">
     <w:nsid w:val="5FEE73D5"/>
     <w:multiLevelType w:val="hybridMultilevel"/>
     <w:tmpl w:val="FFB097E4"/>
@@ -380,6 +715,9 @@
     </w:lvl>
   </w:abstractNum>
   <w:num w:numId="1">
+    <w:abstractNumId w:val="1"/>
+  </w:num>
+  <w:num w:numId="2">
     <w:abstractNumId w:val="0"/>
   </w:num>
 </w:numbering>
@@ -822,6 +1160,48 @@
       <w:contextualSpacing/>
     </w:pPr>
   </w:style>
+  <w:style w:type="paragraph" w:styleId="Header">
+    <w:name w:val="header"/>
+    <w:basedOn w:val="Normal"/>
+    <w:link w:val="HeaderChar"/>
+    <w:uiPriority w:val="99"/>
+    <w:unhideWhenUsed/>
+    <w:rsid w:val="00F81E25"/>
+    <w:pPr>
+      <w:tabs>
+        <w:tab w:val="center" w:pos="4680"/>
+        <w:tab w:val="right" w:pos="9360"/>
+      </w:tabs>
+    </w:pPr>
+  </w:style>
+  <w:style w:type="character" w:customStyle="1" w:styleId="HeaderChar">
+    <w:name w:val="Header Char"/>
+    <w:basedOn w:val="DefaultParagraphFont"/>
+    <w:link w:val="Header"/>
+    <w:uiPriority w:val="99"/>
+    <w:rsid w:val="00F81E25"/>
+  </w:style>
+  <w:style w:type="paragraph" w:styleId="Footer">
+    <w:name w:val="footer"/>
+    <w:basedOn w:val="Normal"/>
+    <w:link w:val="FooterChar"/>
+    <w:uiPriority w:val="99"/>
+    <w:unhideWhenUsed/>
+    <w:rsid w:val="00F81E25"/>
+    <w:pPr>
+      <w:tabs>
+        <w:tab w:val="center" w:pos="4680"/>
+        <w:tab w:val="right" w:pos="9360"/>
+      </w:tabs>
+    </w:pPr>
+  </w:style>
+  <w:style w:type="character" w:customStyle="1" w:styleId="FooterChar">
+    <w:name w:val="Footer Char"/>
+    <w:basedOn w:val="DefaultParagraphFont"/>
+    <w:link w:val="Footer"/>
+    <w:uiPriority w:val="99"/>
+    <w:rsid w:val="00F81E25"/>
+  </w:style>
 </w:styles>
 </file>
 

</xml_diff>